<commit_message>
Add comments to code and update documents
</commit_message>
<xml_diff>
--- a/Documents/Submission 3.docx
+++ b/Documents/Submission 3.docx
@@ -39,57 +39,27 @@
           <w:szCs w:val="20"/>
           <w:lang w:val="en-AU"/>
         </w:rPr>
-        <w:t>Keran Wang (</w:t>
-      </w:r>
-      <w:proofErr w:type="spellStart"/>
-      <w:r>
+        <w:t>Keran Wang (keranw 686976)</w:t>
+      </w:r>
+    </w:p>
+    <w:p>
+      <w:pPr>
+        <w:spacing w:line="220" w:lineRule="atLeast"/>
+        <w:jc w:val="both"/>
         <w:rPr>
           <w:rFonts w:asciiTheme="majorHAnsi" w:hAnsiTheme="majorHAnsi"/>
           <w:sz w:val="20"/>
           <w:szCs w:val="20"/>
           <w:lang w:val="en-AU"/>
         </w:rPr>
-        <w:t>keranw</w:t>
-      </w:r>
-      <w:proofErr w:type="spellEnd"/>
-      <w:r>
-        <w:rPr>
-          <w:rFonts w:asciiTheme="majorHAnsi" w:hAnsiTheme="majorHAnsi"/>
-          <w:sz w:val="20"/>
-          <w:szCs w:val="20"/>
-          <w:lang w:val="en-AU"/>
-        </w:rPr>
-        <w:t xml:space="preserve"> 686976)</w:t>
-      </w:r>
-    </w:p>
-    <w:p>
-      <w:pPr>
-        <w:spacing w:line="220" w:lineRule="atLeast"/>
-        <w:jc w:val="both"/>
-        <w:rPr>
-          <w:rFonts w:asciiTheme="majorHAnsi" w:hAnsiTheme="majorHAnsi"/>
-          <w:sz w:val="20"/>
-          <w:szCs w:val="20"/>
-          <w:lang w:val="en-AU"/>
-        </w:rPr>
-      </w:pPr>
-      <w:proofErr w:type="spellStart"/>
+      </w:pPr>
       <w:r>
         <w:rPr>
           <w:rFonts w:asciiTheme="majorHAnsi" w:hAnsiTheme="majorHAnsi" w:cs="Times New Roman"/>
           <w:sz w:val="20"/>
           <w:szCs w:val="20"/>
         </w:rPr>
-        <w:t>Xue</w:t>
-      </w:r>
-      <w:proofErr w:type="spellEnd"/>
-      <w:r>
-        <w:rPr>
-          <w:rFonts w:asciiTheme="majorHAnsi" w:hAnsiTheme="majorHAnsi" w:cs="Times New Roman"/>
-          <w:sz w:val="20"/>
-          <w:szCs w:val="20"/>
-        </w:rPr>
-        <w:t xml:space="preserve"> Jiang (jiangx2 </w:t>
+        <w:t xml:space="preserve">Xue Jiang (jiangx2 </w:t>
       </w:r>
       <w:r>
         <w:rPr>
@@ -1583,7 +1553,6 @@
             <w:r>
               <w:t>“</w:t>
             </w:r>
-            <w:proofErr w:type="gramStart"/>
             <w:r>
               <w:rPr>
                 <w:rFonts w:hint="eastAsia"/>
@@ -1597,14 +1566,7 @@
               <w:rPr>
                 <w:rFonts w:hint="eastAsia"/>
               </w:rPr>
-              <w:t xml:space="preserve">  button</w:t>
-            </w:r>
-            <w:proofErr w:type="gramEnd"/>
-            <w:r>
-              <w:rPr>
-                <w:rFonts w:hint="eastAsia"/>
-              </w:rPr>
-              <w:t>.</w:t>
+              <w:t xml:space="preserve">  button.</w:t>
             </w:r>
           </w:p>
           <w:p>
@@ -4558,15 +4520,7 @@
           </w:p>
           <w:p>
             <w:r>
-              <w:t>(</w:t>
-            </w:r>
-            <w:proofErr w:type="spellStart"/>
-            <w:r>
-              <w:t>keyword:string</w:t>
-            </w:r>
-            <w:proofErr w:type="spellEnd"/>
-            <w:r>
-              <w:t>)</w:t>
+              <w:t>(keyword:string)</w:t>
             </w:r>
           </w:p>
         </w:tc>
@@ -4600,15 +4554,7 @@
           </w:p>
           <w:p>
             <w:r>
-              <w:t>(</w:t>
-            </w:r>
-            <w:proofErr w:type="spellStart"/>
-            <w:r>
-              <w:t>params</w:t>
-            </w:r>
-            <w:proofErr w:type="spellEnd"/>
-            <w:r>
-              <w:t>)</w:t>
+              <w:t>(params)</w:t>
             </w:r>
           </w:p>
         </w:tc>
@@ -4670,13 +4616,8 @@
             <w:tcW w:w="2268" w:type="dxa"/>
           </w:tcPr>
           <w:p>
-            <w:proofErr w:type="spellStart"/>
-            <w:r>
-              <w:t>delete_item_in</w:t>
-            </w:r>
-            <w:proofErr w:type="spellEnd"/>
-            <w:r>
-              <w:t>_</w:t>
+            <w:r>
+              <w:t>delete_item_in_</w:t>
             </w:r>
           </w:p>
           <w:p>
@@ -4684,15 +4625,7 @@
               <w:t>trolley</w:t>
             </w:r>
             <w:r>
-              <w:t>(</w:t>
-            </w:r>
-            <w:proofErr w:type="spellStart"/>
-            <w:r>
-              <w:t>id:int</w:t>
-            </w:r>
-            <w:proofErr w:type="spellEnd"/>
-            <w:r>
-              <w:t>)</w:t>
+              <w:t>(id:int)</w:t>
             </w:r>
           </w:p>
         </w:tc>
@@ -4720,14 +4653,12 @@
             <w:tcW w:w="2268" w:type="dxa"/>
           </w:tcPr>
           <w:p>
-            <w:proofErr w:type="spellStart"/>
             <w:r>
               <w:t>t</w:t>
             </w:r>
             <w:r>
               <w:t>rolley_purchase</w:t>
             </w:r>
-            <w:proofErr w:type="spellEnd"/>
           </w:p>
           <w:p>
             <w:r>
@@ -4756,11 +4687,9 @@
             <w:tcW w:w="2268" w:type="dxa"/>
           </w:tcPr>
           <w:p>
-            <w:proofErr w:type="spellStart"/>
             <w:r>
               <w:t>my_orders</w:t>
             </w:r>
-            <w:proofErr w:type="spellEnd"/>
           </w:p>
           <w:p>
             <w:r>
@@ -4792,23 +4721,13 @@
             <w:tcW w:w="2268" w:type="dxa"/>
           </w:tcPr>
           <w:p>
-            <w:proofErr w:type="spellStart"/>
             <w:r>
               <w:t>ask_cancel</w:t>
             </w:r>
-            <w:proofErr w:type="spellEnd"/>
-          </w:p>
-          <w:p>
-            <w:r>
-              <w:t>(</w:t>
-            </w:r>
-            <w:proofErr w:type="spellStart"/>
-            <w:r>
-              <w:t>id:int</w:t>
-            </w:r>
-            <w:proofErr w:type="spellEnd"/>
-            <w:r>
-              <w:t>)</w:t>
+          </w:p>
+          <w:p>
+            <w:r>
+              <w:t>(id:int)</w:t>
             </w:r>
           </w:p>
         </w:tc>
@@ -4833,11 +4752,9 @@
             <w:tcW w:w="2268" w:type="dxa"/>
           </w:tcPr>
           <w:p>
-            <w:proofErr w:type="spellStart"/>
             <w:r>
               <w:t>pending_orders</w:t>
             </w:r>
-            <w:proofErr w:type="spellEnd"/>
           </w:p>
           <w:p>
             <w:r>
@@ -4870,14 +4787,12 @@
             <w:tcW w:w="2268" w:type="dxa"/>
           </w:tcPr>
           <w:p>
-            <w:proofErr w:type="spellStart"/>
             <w:r>
               <w:t>o</w:t>
             </w:r>
             <w:r>
               <w:t>rder_management</w:t>
             </w:r>
-            <w:proofErr w:type="spellEnd"/>
           </w:p>
           <w:p>
             <w:r>
@@ -4909,23 +4824,13 @@
             <w:tcW w:w="2268" w:type="dxa"/>
           </w:tcPr>
           <w:p>
-            <w:proofErr w:type="spellStart"/>
             <w:r>
               <w:t>approve_cancel</w:t>
             </w:r>
-            <w:proofErr w:type="spellEnd"/>
-          </w:p>
-          <w:p>
-            <w:r>
-              <w:t>(</w:t>
-            </w:r>
-            <w:proofErr w:type="spellStart"/>
-            <w:r>
-              <w:t>id:int</w:t>
-            </w:r>
-            <w:proofErr w:type="spellEnd"/>
-            <w:r>
-              <w:t>)</w:t>
+          </w:p>
+          <w:p>
+            <w:r>
+              <w:t>(id:int)</w:t>
             </w:r>
           </w:p>
         </w:tc>
@@ -5146,15 +5051,7 @@
           </w:p>
           <w:p>
             <w:r>
-              <w:t>(</w:t>
-            </w:r>
-            <w:proofErr w:type="spellStart"/>
-            <w:r>
-              <w:t>keyword:string</w:t>
-            </w:r>
-            <w:proofErr w:type="spellEnd"/>
-            <w:r>
-              <w:t>)</w:t>
+              <w:t>(keyword:string)</w:t>
             </w:r>
           </w:p>
         </w:tc>
@@ -5182,23 +5079,13 @@
             <w:tcW w:w="2376" w:type="dxa"/>
           </w:tcPr>
           <w:p>
-            <w:proofErr w:type="spellStart"/>
             <w:r>
               <w:t>create_order</w:t>
             </w:r>
-            <w:proofErr w:type="spellEnd"/>
-          </w:p>
-          <w:p>
-            <w:r>
-              <w:t>(</w:t>
-            </w:r>
-            <w:proofErr w:type="spellStart"/>
-            <w:r>
-              <w:t>params</w:t>
-            </w:r>
-            <w:proofErr w:type="spellEnd"/>
-            <w:r>
-              <w:t>)</w:t>
+          </w:p>
+          <w:p>
+            <w:r>
+              <w:t>(params)</w:t>
             </w:r>
           </w:p>
         </w:tc>
@@ -5226,18 +5113,13 @@
             <w:tcW w:w="2376" w:type="dxa"/>
           </w:tcPr>
           <w:p>
-            <w:proofErr w:type="spellStart"/>
-            <w:r>
-              <w:t>list</w:t>
-            </w:r>
-            <w:r>
-              <w:t>_order</w:t>
-            </w:r>
-            <w:proofErr w:type="spellEnd"/>
-          </w:p>
-          <w:p>
-            <w:r>
-              <w:t>()</w:t>
+            <w:r>
+              <w:t>purchase</w:t>
+            </w:r>
+          </w:p>
+          <w:p>
+            <w:r>
+              <w:t>(params)</w:t>
             </w:r>
           </w:p>
         </w:tc>
@@ -5250,8 +5132,10 @@
               <w:cnfStyle w:val="000000100000" w:firstRow="0" w:lastRow="0" w:firstColumn="0" w:lastColumn="0" w:oddVBand="0" w:evenVBand="0" w:oddHBand="1" w:evenHBand="0" w:firstRowFirstColumn="0" w:firstRowLastColumn="0" w:lastRowFirstColumn="0" w:lastRowLastColumn="0"/>
             </w:pPr>
             <w:r>
-              <w:t>Go through the order table and return current user’s orders</w:t>
-            </w:r>
+              <w:t>Update purchased items info and return the purchased item list</w:t>
+            </w:r>
+            <w:bookmarkStart w:id="1" w:name="_GoBack"/>
+            <w:bookmarkEnd w:id="1"/>
           </w:p>
         </w:tc>
       </w:tr>
@@ -5262,23 +5146,16 @@
             <w:tcW w:w="2376" w:type="dxa"/>
           </w:tcPr>
           <w:p>
-            <w:proofErr w:type="spellStart"/>
-            <w:r>
-              <w:t>createPendingOrder</w:t>
-            </w:r>
-            <w:proofErr w:type="spellEnd"/>
-          </w:p>
-          <w:p>
-            <w:r>
-              <w:t>(</w:t>
-            </w:r>
-            <w:proofErr w:type="spellStart"/>
-            <w:r>
-              <w:t>oldOrder:order</w:t>
-            </w:r>
-            <w:proofErr w:type="spellEnd"/>
-            <w:r>
-              <w:t>)</w:t>
+            <w:r>
+              <w:t>list</w:t>
+            </w:r>
+            <w:r>
+              <w:t>_order</w:t>
+            </w:r>
+          </w:p>
+          <w:p>
+            <w:r>
+              <w:t>()</w:t>
             </w:r>
           </w:p>
         </w:tc>
@@ -5291,7 +5168,7 @@
               <w:cnfStyle w:val="000000000000" w:firstRow="0" w:lastRow="0" w:firstColumn="0" w:lastColumn="0" w:oddVBand="0" w:evenVBand="0" w:oddHBand="0" w:evenHBand="0" w:firstRowFirstColumn="0" w:firstRowLastColumn="0" w:lastRowFirstColumn="0" w:lastRowLastColumn="0"/>
             </w:pPr>
             <w:r>
-              <w:t>Create a pending order based on the input order and delete the old order from order table</w:t>
+              <w:t>Go through the order table and return current user’s orders</w:t>
             </w:r>
           </w:p>
         </w:tc>
@@ -5306,23 +5183,13 @@
             <w:tcW w:w="2376" w:type="dxa"/>
           </w:tcPr>
           <w:p>
-            <w:proofErr w:type="spellStart"/>
-            <w:r>
-              <w:t>pendingOrder</w:t>
-            </w:r>
-            <w:proofErr w:type="spellEnd"/>
-          </w:p>
-          <w:p>
-            <w:r>
-              <w:t>(</w:t>
-            </w:r>
-            <w:proofErr w:type="spellStart"/>
-            <w:r>
-              <w:t>id:int</w:t>
-            </w:r>
-            <w:proofErr w:type="spellEnd"/>
-            <w:r>
-              <w:t>)</w:t>
+            <w:r>
+              <w:t>createPendingOrder</w:t>
+            </w:r>
+          </w:p>
+          <w:p>
+            <w:r>
+              <w:t>(oldOrder:order)</w:t>
             </w:r>
           </w:p>
         </w:tc>
@@ -5335,10 +5202,7 @@
               <w:cnfStyle w:val="000000100000" w:firstRow="0" w:lastRow="0" w:firstColumn="0" w:lastColumn="0" w:oddVBand="0" w:evenVBand="0" w:oddHBand="1" w:evenHBand="0" w:firstRowFirstColumn="0" w:firstRowLastColumn="0" w:lastRowFirstColumn="0" w:lastRowLastColumn="0"/>
             </w:pPr>
             <w:r>
-              <w:t>Go</w:t>
-            </w:r>
-            <w:r>
-              <w:t xml:space="preserve"> through the pending order table and return current user’s pending orders</w:t>
+              <w:t>Create a pending order based on the input order and delete the old order from order table</w:t>
             </w:r>
           </w:p>
         </w:tc>
@@ -5350,15 +5214,13 @@
             <w:tcW w:w="2376" w:type="dxa"/>
           </w:tcPr>
           <w:p>
-            <w:proofErr w:type="spellStart"/>
-            <w:r>
-              <w:t>all_orders</w:t>
-            </w:r>
-            <w:proofErr w:type="spellEnd"/>
-          </w:p>
-          <w:p>
-            <w:r>
-              <w:t>()</w:t>
+            <w:r>
+              <w:t>pendingOrder</w:t>
+            </w:r>
+          </w:p>
+          <w:p>
+            <w:r>
+              <w:t>(id:int)</w:t>
             </w:r>
           </w:p>
         </w:tc>
@@ -5371,7 +5233,10 @@
               <w:cnfStyle w:val="000000000000" w:firstRow="0" w:lastRow="0" w:firstColumn="0" w:lastColumn="0" w:oddVBand="0" w:evenVBand="0" w:oddHBand="0" w:evenHBand="0" w:firstRowFirstColumn="0" w:firstRowLastColumn="0" w:lastRowFirstColumn="0" w:lastRowLastColumn="0"/>
             </w:pPr>
             <w:r>
-              <w:t>Return all pending orders for admin</w:t>
+              <w:t>Go</w:t>
+            </w:r>
+            <w:r>
+              <w:t xml:space="preserve"> through the pending order table and return current user’s pending orders</w:t>
             </w:r>
           </w:p>
         </w:tc>
@@ -5387,20 +5252,43 @@
           </w:tcPr>
           <w:p>
             <w:r>
+              <w:t>all_orders</w:t>
+            </w:r>
+          </w:p>
+          <w:p>
+            <w:r>
+              <w:t>()</w:t>
+            </w:r>
+          </w:p>
+        </w:tc>
+        <w:tc>
+          <w:tcPr>
+            <w:tcW w:w="6146" w:type="dxa"/>
+          </w:tcPr>
+          <w:p>
+            <w:pPr>
+              <w:cnfStyle w:val="000000100000" w:firstRow="0" w:lastRow="0" w:firstColumn="0" w:lastColumn="0" w:oddVBand="0" w:evenVBand="0" w:oddHBand="1" w:evenHBand="0" w:firstRowFirstColumn="0" w:firstRowLastColumn="0" w:lastRowFirstColumn="0" w:lastRowLastColumn="0"/>
+            </w:pPr>
+            <w:r>
+              <w:t>Return all pending orders for admin</w:t>
+            </w:r>
+          </w:p>
+        </w:tc>
+      </w:tr>
+      <w:tr>
+        <w:tc>
+          <w:tcPr>
+            <w:cnfStyle w:val="001000000000" w:firstRow="0" w:lastRow="0" w:firstColumn="1" w:lastColumn="0" w:oddVBand="0" w:evenVBand="0" w:oddHBand="0" w:evenHBand="0" w:firstRowFirstColumn="0" w:firstRowLastColumn="0" w:lastRowFirstColumn="0" w:lastRowLastColumn="0"/>
+            <w:tcW w:w="2376" w:type="dxa"/>
+          </w:tcPr>
+          <w:p>
+            <w:r>
               <w:t>approve</w:t>
             </w:r>
           </w:p>
           <w:p>
             <w:r>
-              <w:t>(</w:t>
-            </w:r>
-            <w:proofErr w:type="spellStart"/>
-            <w:r>
-              <w:t>id:int</w:t>
-            </w:r>
-            <w:proofErr w:type="spellEnd"/>
-            <w:r>
-              <w:t>)</w:t>
+              <w:t>(id:int)</w:t>
             </w:r>
           </w:p>
         </w:tc>
@@ -5410,7 +5298,7 @@
           </w:tcPr>
           <w:p>
             <w:pPr>
-              <w:cnfStyle w:val="000000100000" w:firstRow="0" w:lastRow="0" w:firstColumn="0" w:lastColumn="0" w:oddVBand="0" w:evenVBand="0" w:oddHBand="1" w:evenHBand="0" w:firstRowFirstColumn="0" w:firstRowLastColumn="0" w:lastRowFirstColumn="0" w:lastRowLastColumn="0"/>
+              <w:cnfStyle w:val="000000000000" w:firstRow="0" w:lastRow="0" w:firstColumn="0" w:lastColumn="0" w:oddVBand="0" w:evenVBand="0" w:oddHBand="0" w:evenHBand="0" w:firstRowFirstColumn="0" w:firstRowLastColumn="0" w:lastRowFirstColumn="0" w:lastRowLastColumn="0"/>
             </w:pPr>
             <w:r>
               <w:t>Delete the pending order and update the item database for relevant items</w:t>
@@ -6078,21 +5966,7 @@
         <w:rPr>
           <w:rFonts w:hint="eastAsia"/>
         </w:rPr>
-        <w:t xml:space="preserve">Optimistic offline lock pattern is used in the shopping online system. If two clients select the last item to purchase, while the order creating period, if one client has finished the action, the transaction of the other client will be roll back. The chance of this kind of action is low and using the optimistic lock can solve the problem appropriately with good </w:t>
-      </w:r>
-      <w:proofErr w:type="spellStart"/>
-      <w:r>
-        <w:rPr>
-          <w:rFonts w:hint="eastAsia"/>
-        </w:rPr>
-        <w:t>liveness</w:t>
-      </w:r>
-      <w:proofErr w:type="spellEnd"/>
-      <w:r>
-        <w:rPr>
-          <w:rFonts w:hint="eastAsia"/>
-        </w:rPr>
-        <w:t>.</w:t>
+        <w:t>Optimistic offline lock pattern is used in the shopping online system. If two clients select the last item to purchase, while the order creating period, if one client has finished the action, the transaction of the other client will be roll back. The chance of this kind of action is low and using the optimistic lock can solve the problem appropriately with good liveness.</w:t>
       </w:r>
     </w:p>
     <w:p>
@@ -6335,7 +6209,6 @@
           <w:lang w:eastAsia="en-US"/>
         </w:rPr>
       </w:pPr>
-      <w:bookmarkStart w:id="1" w:name="_GoBack"/>
       <w:r>
         <w:rPr>
           <w:rFonts w:ascii="Times New Roman" w:eastAsia="Times New Roman" w:hAnsi="Times New Roman" w:cs="Times New Roman"/>
@@ -6394,7 +6267,6 @@
           </wp:inline>
         </w:drawing>
       </w:r>
-      <w:bookmarkEnd w:id="1"/>
     </w:p>
     <w:p>
       <w:pPr>

</xml_diff>